<commit_message>
Revert " test revert" insterted
This reverts commit febbbb183ce8b0c61908be41a959c9404778d5cb.
</commit_message>
<xml_diff>
--- a/songss.docx
+++ b/songss.docx
@@ -14,20 +14,6 @@
       </w:r>
       <w:r>
         <w:t xml:space="preserve"> update</w:t>
-      </w:r>
-    </w:p>
-    <w:p/>
-    <w:p>
-      <w:r>
-        <w:t>T</w:t>
-      </w:r>
-      <w:r>
-        <w:t>est</w:t>
-      </w:r>
-    </w:p>
-    <w:p>
-      <w:r>
-        <w:t>345</w:t>
       </w:r>
     </w:p>
     <w:sectPr>

</xml_diff>